<commit_message>
Final update in line with accepted paper for publication in the British Paramedic Journal
</commit_message>
<xml_diff>
--- a/_book/SATIATED.docx
+++ b/_book/SATIATED.docx
@@ -29,7 +29,7 @@
         <w:pStyle w:val="Date"/>
       </w:pPr>
       <w:r>
-        <w:t xml:space="preserve">2019-02-15</w:t>
+        <w:t xml:space="preserve">2019-02-22</w:t>
       </w:r>
     </w:p>
     <w:p>
@@ -140,7 +140,7 @@
         <w:br w:type="textWrapping"/>
       </w:r>
       <w:r>
-        <w:t xml:space="preserve">tel:</w:t>
+        <w:t xml:space="preserve">tel: 07463 734 823</w:t>
       </w:r>
     </w:p>
     <w:p>
@@ -180,7 +180,7 @@
         <w:t xml:space="preserve"> </w:t>
       </w:r>
       <w:r>
-        <w:t xml:space="preserve">2598</w:t>
+        <w:t xml:space="preserve">2778</w:t>
       </w:r>
     </w:p>
     <w:p>
@@ -197,7 +197,7 @@
         <w:t xml:space="preserve"> </w:t>
       </w:r>
       <w:r>
-        <w:t xml:space="preserve">Keyword 1, keyword 2, keyword 3</w:t>
+        <w:t xml:space="preserve">Intubation, Emergency Medical Services, Airway obstruction</w:t>
       </w:r>
     </w:p>
     <w:p>
@@ -225,7 +225,7 @@
         <w:pStyle w:val="FirstParagraph"/>
       </w:pPr>
       <w:r>
-        <w:t xml:space="preserve">Intro</w:t>
+        <w:t xml:space="preserve">In more than one-in-five cases of out-of-hospital cardiac arrest, the patient’s airway is soiled by vomit and blood. If a paramedic cannot clear the airway, the patient will die. A new method of clearing the airway called suction assisted laryngoscopy and airway decontamination (SALAD) has been developed, but it’s not known whether the method can assist paramedics to intubate. This study aims to determine whether paramedics can intubate a simulated soiled airway more often on their first attempt, using SALAD.</w:t>
       </w:r>
     </w:p>
     <w:p>
@@ -243,7 +243,25 @@
         <w:pStyle w:val="FirstParagraph"/>
       </w:pPr>
       <w:r>
-        <w:t xml:space="preserve">Methods</w:t>
+        <w:t xml:space="preserve">A modified airway manikin, with the oesophagus connected to a reservoir of</w:t>
+      </w:r>
+      <w:r>
+        <w:t xml:space="preserve"> </w:t>
+      </w:r>
+      <w:r>
+        <w:t xml:space="preserve">‘</w:t>
+      </w:r>
+      <w:r>
+        <w:t xml:space="preserve">vomit</w:t>
+      </w:r>
+      <w:r>
+        <w:t xml:space="preserve">’</w:t>
+      </w:r>
+      <w:r>
+        <w:t xml:space="preserve"> </w:t>
+      </w:r>
+      <w:r>
+        <w:t xml:space="preserve">that was propelled up the oesophagus by a pump, was used to simulate a soiled airway. The intervention consisted of a brief SALAD training session with a demonstration and opportunity to practice. Participants were randomly allocated into two groups: AAB who made two pre-training intubation attempts and one post-training attempt, and ABB, who made one pre-training and two post-training attempts, to adjust for improvement in performance due to repetition.</w:t>
       </w:r>
     </w:p>
     <w:p>
@@ -261,7 +279,7 @@
         <w:pStyle w:val="FirstParagraph"/>
       </w:pPr>
       <w:r>
-        <w:t xml:space="preserve">Results</w:t>
+        <w:t xml:space="preserve">In this manikin study, following a brief SALAD training session, more paramedics were able to intubate a soiled airway on their first attempt, compared to those without training (90.2% vs 53.7%, difference of 36.6%, 95%CI 24–49.1%, p&lt;0.001). In addition, the mean difference in time taken to perform a successful intubation between groups was statistically significant for on attempts 1 and 2 (mean difference 11.71 seconds, 95% CI 1.95– 21.47 seconds, p=0.02), but not attempts 1 and 3 (mean difference -2.52 seconds, 95% CI -11.64–6.61 seconds, p=0.58)), although this result is likely to be confounded by the use of tracheal suction which only occurred in the post-training attempts, and added additional time to the intubation attempts. There was no statistically significant difference in success rates on the third attempt between AAB and ABB (89.0% vs 86.6%, difference 2.4%, 95%CI 7.6–12.4%, p=0.63).</w:t>
       </w:r>
     </w:p>
     <w:p>
@@ -279,7 +297,7 @@
         <w:pStyle w:val="FirstParagraph"/>
       </w:pPr>
       <w:r>
-        <w:t xml:space="preserve">Conclusion</w:t>
+        <w:t xml:space="preserve">In this study, paramedics were able to intubate a simulated soiled airway on their first attempt, significantly more often when using the SALAD technique.</w:t>
       </w:r>
     </w:p>
     <w:p>
@@ -833,11 +851,13 @@
         <w:pStyle w:val="FirstParagraph"/>
       </w:pPr>
       <w:r>
-        <w:t xml:space="preserve">The primary outcome was the difference in proportions of paramedic first-pass intubation success, before and after SALAD training</w:t>
-      </w:r>
-      <w:r>
-        <w:t xml:space="preserve"> </w:t>
-      </w:r>
+        <w:t xml:space="preserve">The primary outcome was the difference in proportions of paramedic first-pass intubation success, before and after SALAD training.</w:t>
+      </w:r>
+    </w:p>
+    <w:p>
+      <w:pPr>
+        <w:pStyle w:val="BodyText"/>
+      </w:pPr>
       <w:r>
         <w:t xml:space="preserve">The secondary outcomes were:</w:t>
       </w:r>
@@ -851,7 +871,7 @@
         </w:numPr>
       </w:pPr>
       <w:r>
-        <w:t xml:space="preserve">Mean of the differences in intubation attempt times, between first and second intubation attempts, and between pre- and post-training attempts</w:t>
+        <w:t xml:space="preserve">Mean of the differences between groups AAB and ABB with respect to the first and second successful intubation attempt times, and between the first and third successful intubation attempt times</w:t>
       </w:r>
     </w:p>
     <w:p>
@@ -863,7 +883,7 @@
         </w:numPr>
       </w:pPr>
       <w:r>
-        <w:t xml:space="preserve">Difference in success rates between participants who have two post-training intubation attempts versus participants who only have one post-training intubation attempt.</w:t>
+        <w:t xml:space="preserve">Difference in success rates between participants who have two post-training intubation attempts (ABB) versus participants who only have one post-training intubation attempt (AAB).</w:t>
       </w:r>
     </w:p>
     <w:p>
@@ -891,7 +911,7 @@
         <w:pStyle w:val="FirstParagraph"/>
       </w:pPr>
       <w:r>
-        <w:t xml:space="preserve">A sample size of 154 participants was calculated to be required to determine a change in the proportion of intubation success, from 0.25 in the pre-training group, to 0.50 in post-training group, with a power (1-</w:t>
+        <w:t xml:space="preserve">A sample size of 154 participants was calculated to be required to detect a change in the proportion of intubation successes, from 0.25 in the pre-training group, to 0.50 in post-training group, with a power (1-</w:t>
       </w:r>
       <m:oMath>
         <m:r>
@@ -961,7 +981,7 @@
         <w:pStyle w:val="FirstParagraph"/>
       </w:pPr>
       <w:r>
-        <w:t xml:space="preserve">Intubation times were truncated at 90 seconds. The mean of the differences (A</w:t>
+        <w:t xml:space="preserve">Only successful intubation attempts and their timings were included in the secondary outcome analysis. The mean of the attempt time differences (A</w:t>
       </w:r>
       <w:r>
         <w:rPr>
@@ -982,7 +1002,7 @@
         <w:t xml:space="preserve">02</w:t>
       </w:r>
       <w:r>
-        <w:t xml:space="preserve">) were compared with the mean of differences (A</w:t>
+        <w:t xml:space="preserve">) were compared with the mean of attempt time differences (A</w:t>
       </w:r>
       <w:r>
         <w:rPr>
@@ -1003,7 +1023,7 @@
         <w:t xml:space="preserve">11</w:t>
       </w:r>
       <w:r>
-        <w:t xml:space="preserve">). The mean of the differences seen at the final measurements, (A</w:t>
+        <w:t xml:space="preserve">). In addition, the mean of the attempt time differences seen at the final measurements, (A</w:t>
       </w:r>
       <w:r>
         <w:rPr>
@@ -1461,7 +1481,7 @@
         <w:pStyle w:val="TableCaption"/>
       </w:pPr>
       <w:r>
-        <w:t xml:space="preserve">Table 2 Summary data of successful intubation attempts</w:t>
+        <w:t xml:space="preserve">Table 2 Summary data of the differences between successful intubation attempts</w:t>
       </w:r>
     </w:p>
     <w:tbl>
@@ -1469,7 +1489,7 @@
         <w:tblStyle w:val="Table"/>
         <w:tblW w:type="pct" w:w="0.0"/>
         <w:tblLook w:firstRow="1"/>
-        <w:tblCaption w:val="Table 2 Summary data of successful intubation attempts"/>
+        <w:tblCaption w:val="Table 2 Summary data of the differences between successful intubation attempts"/>
       </w:tblPr>
       <w:tblGrid/>
       <w:tr>
@@ -1922,7 +1942,7 @@
           <wp:inline>
             <wp:extent cx="5334000" cy="4267200"/>
             <wp:effectExtent b="0" l="0" r="0" t="0"/>
-            <wp:docPr descr="Figure 2 Intubation attempt times, stratified by randomisation sequence and intubation success" title="" id="1" name="Picture"/>
+            <wp:docPr descr="Figure 2 Intubation attempt times, stratified by randomisation sequence and attempt" title="" id="1" name="Picture"/>
             <a:graphic>
               <a:graphicData uri="http://schemas.openxmlformats.org/drawingml/2006/picture">
                 <pic:pic>
@@ -1965,7 +1985,7 @@
         <w:pStyle w:val="ImageCaption"/>
       </w:pPr>
       <w:r>
-        <w:t xml:space="preserve">Figure 2 Intubation attempt times, stratified by randomisation sequence and intubation success</w:t>
+        <w:t xml:space="preserve">Figure 2 Intubation attempt times, stratified by randomisation sequence and attempt</w:t>
       </w:r>
     </w:p>
     <w:p>
@@ -2379,7 +2399,7 @@
         <w:pStyle w:val="BodyText"/>
       </w:pPr>
       <w:r>
-        <w:t xml:space="preserve">There was a significant difference between groups AAB (n=23) and ABB (n=28) with respect to the mean difference in time taken to perform a successful intubation on attempts 1 and 2 (mean difference 11.71 seconds, 95% CI 1.95–21.47 seconds, p=0.02). There was no significant difference between groups AAB (n=27) and ABB (n=27) with respect to mean difference in time taken to perform a successful intubation on attempts 1 and 3 (mean difference -2.52 seconds, 95% CI -11.64–6.61 seconds, p=0.58)). Summary values for the mean differences are shown in Table</w:t>
+        <w:t xml:space="preserve">There was a statistically significant difference between groups AAB (n=23) and ABB (n=28) with respect to the mean difference in time taken to perform a successful intubation on attempts 1 and 2 (mean difference 11.71 seconds, 95% CI 1.95–21.47 seconds, p=0.02). There was no significant difference between groups AAB (n=27) and ABB (n=27) with respect to mean difference in time taken to perform a successful intubation on attempts 1 and 3 (mean difference -2.52 seconds, 95% CI -11.64–6.61 seconds, p=0.58)). Summary values for the mean differences are shown in Table</w:t>
       </w:r>
       <w:r>
         <w:t xml:space="preserve"> </w:t>
@@ -2415,7 +2435,7 @@
         <w:t xml:space="preserve">3</w:t>
       </w:r>
       <w:r>
-        <w:t xml:space="preserve">). This included asking the assistant to hold the suction catheter in the mouth (n=35), and leaving with the suction in the mouth (although without occluding the suction vent hole, n=20). In addition, there were also instances where participants did not use a bougie (n=48) and forgot to occlude the suction vent hole on the catheter when attempting to clear the airway themselves (n=35).</w:t>
+        <w:t xml:space="preserve">). This included asking the assistant to hold the suction catheter in the mouth (n=35), and leaving with the suction in the mouth (although without occluding the suction vent hole, n=20). In addition, there were also instances where participants did not use a bougie (n=48, of which 21 were successful attempts, and 27 unsucessful) and forgot to occlude the suction vent hole on the catheter when attempting to clear the airway themselves (n=35).</w:t>
       </w:r>
     </w:p>
     <w:p>
@@ -2488,7 +2508,7 @@
         <w:pStyle w:val="FirstParagraph"/>
       </w:pPr>
       <w:r>
-        <w:t xml:space="preserve">In this manikin study, following a brief training session, paramedics were able to intubate a soiled airway on their first attempt, significantly more often when using the SALAD technique (90.2% vs 53.7%, difference of 36.6%, 95%CI 24–49.1%, p&lt;0.001). In addition, the mean difference in time taken to perform a successful intubation between groups was signficant for on attempts 1 and 2 (mean difference 11.71 seconds, 95% CI 1.95– 21.47 seconds, p=0.02), but not attempts 1 and 3 (mean difference -2.52 seconds, 95% CI -11.64–6.61 seconds, p=0.58)). There was no significant difference in success rates on the third attempt between AAB and ABB (89.0% vs 86.6%, difference 2.4%, 95%CI 7.6–12.4%, p=0.63).</w:t>
+        <w:t xml:space="preserve">In this manikin study, following a brief SALAD training session, more paramedics were able to intubate a soiled airway on their first attempt, compared to those without training (90.2% vs 53.7%, difference of 36.6%, 95%CI 24–49.1%, p&lt;0.001). In addition, the mean difference in time taken to perform a successful intubation between groups was statistically signficant for on attempts 1 and 2 (mean difference 11.71 seconds, 95% CI 1.95– 21.47 seconds, p=0.02), but not attempts 1 and 3 (mean difference -2.52 seconds, 95% CI -11.64–6.61 seconds, p=0.58)). There was no statistically significant difference in success rates on the third attempt between AAB and ABB (89.0% vs 86.6%, difference 2.4%, 95%CI 7.6–12.4%, p=0.63).</w:t>
       </w:r>
     </w:p>
     <w:p>
@@ -2506,7 +2526,7 @@
         <w:pStyle w:val="FirstParagraph"/>
       </w:pPr>
       <w:r>
-        <w:t xml:space="preserve">While some variation in the SALAD technqiue has arisen, the essential principles as described by Jim DuCanto remain the same [REF]:</w:t>
+        <w:t xml:space="preserve">While evolution of the SALAD technqiue has occured as knowledge of the technique has spread, the essential principles as described by Jim DuCanto remain the same [REF]:</w:t>
       </w:r>
     </w:p>
     <w:p>
@@ -2684,11 +2704,87 @@
       <w:pPr>
         <w:pStyle w:val="Heading2"/>
       </w:pPr>
-      <w:bookmarkStart w:id="50" w:name="limitations"/>
+      <w:bookmarkStart w:id="50" w:name="bougies"/>
+      <w:r>
+        <w:t xml:space="preserve">Bougies</w:t>
+      </w:r>
+      <w:bookmarkEnd w:id="50"/>
+    </w:p>
+    <w:p>
+      <w:pPr>
+        <w:pStyle w:val="FirstParagraph"/>
+      </w:pPr>
+      <w:r>
+        <w:t xml:space="preserve">The Trust mandates the use of bougies as part of the intubation standard operating procedure. Bougies have been associated with improved first-pass intubation success</w:t>
+      </w:r>
+      <w:r>
+        <w:t xml:space="preserve"> </w:t>
+      </w:r>
+      <w:r>
+        <w:t xml:space="preserve">(Kingma et al.</w:t>
+      </w:r>
+      <w:r>
+        <w:t xml:space="preserve"> </w:t>
+      </w:r>
+      <w:hyperlink w:anchor="ref-kingma_comparison_2017">
+        <w:r>
+          <w:rPr>
+            <w:rStyle w:val="Hyperlink"/>
+          </w:rPr>
+          <w:t xml:space="preserve">2017</w:t>
+        </w:r>
+      </w:hyperlink>
+      <w:r>
+        <w:t xml:space="preserve">; Driver et al.</w:t>
+      </w:r>
+      <w:r>
+        <w:t xml:space="preserve"> </w:t>
+      </w:r>
+      <w:hyperlink w:anchor="ref-driver_bougie_2017">
+        <w:r>
+          <w:rPr>
+            <w:rStyle w:val="Hyperlink"/>
+          </w:rPr>
+          <w:t xml:space="preserve">2017</w:t>
+        </w:r>
+      </w:hyperlink>
+      <w:r>
+        <w:t xml:space="preserve">)</w:t>
+      </w:r>
+      <w:r>
+        <w:t xml:space="preserve"> </w:t>
+      </w:r>
+      <w:r>
+        <w:t xml:space="preserve">in other studies. In YAS, paramedics are generally taught to</w:t>
+      </w:r>
+      <w:r>
+        <w:t xml:space="preserve"> </w:t>
+      </w:r>
+      <w:r>
+        <w:t xml:space="preserve">‘</w:t>
+      </w:r>
+      <w:r>
+        <w:t xml:space="preserve">railroad</w:t>
+      </w:r>
+      <w:r>
+        <w:t xml:space="preserve">’</w:t>
+      </w:r>
+      <w:r>
+        <w:t xml:space="preserve"> </w:t>
+      </w:r>
+      <w:r>
+        <w:t xml:space="preserve">the tracheal tube following successful bougie insertion through the vocal cords. Stylets are not used. In this study, most attempts did use a bougie, with the exception of</w:t>
+      </w:r>
+    </w:p>
+    <w:p>
+      <w:pPr>
+        <w:pStyle w:val="Heading2"/>
+      </w:pPr>
+      <w:bookmarkStart w:id="51" w:name="limitations"/>
       <w:r>
         <w:t xml:space="preserve">Limitations</w:t>
       </w:r>
-      <w:bookmarkEnd w:id="50"/>
+      <w:bookmarkEnd w:id="51"/>
     </w:p>
     <w:p>
       <w:pPr>
@@ -2718,11 +2814,11 @@
       <w:pPr>
         <w:pStyle w:val="Heading1"/>
       </w:pPr>
-      <w:bookmarkStart w:id="51" w:name="conclusion-1"/>
+      <w:bookmarkStart w:id="52" w:name="conclusion-1"/>
       <w:r>
         <w:t xml:space="preserve">Conclusion</w:t>
       </w:r>
-      <w:bookmarkEnd w:id="51"/>
+      <w:bookmarkEnd w:id="52"/>
     </w:p>
     <w:p>
       <w:pPr>
@@ -2736,11 +2832,73 @@
       <w:pPr>
         <w:pStyle w:val="Heading1"/>
       </w:pPr>
-      <w:bookmarkStart w:id="52" w:name="appendix-a"/>
+      <w:bookmarkStart w:id="53" w:name="acknowledgements"/>
+      <w:r>
+        <w:t xml:space="preserve">Acknowledgements</w:t>
+      </w:r>
+      <w:bookmarkEnd w:id="53"/>
+    </w:p>
+    <w:p>
+      <w:pPr>
+        <w:pStyle w:val="FirstParagraph"/>
+      </w:pPr>
+      <w:r>
+        <w:t xml:space="preserve">This study could not have been undertaken without the support and participantation of paramedics working for Yorkshire Ambulance Service NHS Trust. In addition, the study has been supported by the National Institute for Health Research Clinical Research Network: Yorkshire and Humber.</w:t>
+      </w:r>
+    </w:p>
+    <w:p>
+      <w:pPr>
+        <w:pStyle w:val="Heading1"/>
+      </w:pPr>
+      <w:bookmarkStart w:id="54" w:name="funding"/>
+      <w:r>
+        <w:t xml:space="preserve">Funding</w:t>
+      </w:r>
+      <w:bookmarkEnd w:id="54"/>
+    </w:p>
+    <w:p>
+      <w:pPr>
+        <w:pStyle w:val="FirstParagraph"/>
+      </w:pPr>
+      <w:r>
+        <w:t xml:space="preserve">This research study was funded by a College of Paramedics small research grant.</w:t>
+      </w:r>
+    </w:p>
+    <w:p>
+      <w:pPr>
+        <w:pStyle w:val="Heading1"/>
+      </w:pPr>
+      <w:bookmarkStart w:id="55" w:name="study-registration"/>
+      <w:r>
+        <w:t xml:space="preserve">Study registration</w:t>
+      </w:r>
+      <w:bookmarkEnd w:id="55"/>
+    </w:p>
+    <w:p>
+      <w:pPr>
+        <w:pStyle w:val="FirstParagraph"/>
+      </w:pPr>
+      <w:r>
+        <w:t xml:space="preserve">This study has been registered on ClinicalTrials.gov : NCT03599687</w:t>
+      </w:r>
+    </w:p>
+    <w:p>
+      <w:pPr>
+        <w:pStyle w:val="BodyText"/>
+      </w:pPr>
+      <w:r>
+        <w:t xml:space="preserve">IRAS ID: 245954</w:t>
+      </w:r>
+    </w:p>
+    <w:p>
+      <w:pPr>
+        <w:pStyle w:val="Heading1"/>
+      </w:pPr>
+      <w:bookmarkStart w:id="56" w:name="appendix-a"/>
       <w:r>
         <w:t xml:space="preserve">Appendix A</w:t>
       </w:r>
-      <w:bookmarkEnd w:id="52"/>
+      <w:bookmarkEnd w:id="56"/>
     </w:p>
     <w:p>
       <w:pPr>
@@ -2750,8 +2908,8 @@
         <w:t xml:space="preserve">Appendix (if you need one)</w:t>
       </w:r>
     </w:p>
-    <w:bookmarkStart w:id="69" w:name="refs"/>
-    <w:bookmarkStart w:id="53" w:name="ref-bullock_pocket_2008"/>
+    <w:bookmarkStart w:id="77" w:name="refs"/>
+    <w:bookmarkStart w:id="57" w:name="ref-bullock_pocket_2008"/>
     <w:p>
       <w:pPr>
         <w:pStyle w:val="Bibliography"/>
@@ -2772,8 +2930,8 @@
         <w:t xml:space="preserve">. 2nd ed. Malden: BMJ Books.</w:t>
       </w:r>
     </w:p>
-    <w:bookmarkEnd w:id="53"/>
-    <w:bookmarkStart w:id="55" w:name="ref-christ_early-onset_2016"/>
+    <w:bookmarkEnd w:id="57"/>
+    <w:bookmarkStart w:id="59" w:name="ref-christ_early-onset_2016"/>
     <w:p>
       <w:pPr>
         <w:pStyle w:val="Bibliography"/>
@@ -2799,7 +2957,7 @@
       <w:r>
         <w:t xml:space="preserve"> </w:t>
       </w:r>
-      <w:hyperlink r:id="rId54">
+      <w:hyperlink r:id="rId58">
         <w:r>
           <w:rPr>
             <w:rStyle w:val="Hyperlink"/>
@@ -2811,8 +2969,8 @@
         <w:t xml:space="preserve">.</w:t>
       </w:r>
     </w:p>
-    <w:bookmarkEnd w:id="55"/>
-    <w:bookmarkStart w:id="57" w:name="ref-cox_yankauer_2017"/>
+    <w:bookmarkEnd w:id="59"/>
+    <w:bookmarkStart w:id="61" w:name="ref-cox_yankauer_2017"/>
     <w:p>
       <w:pPr>
         <w:pStyle w:val="Bibliography"/>
@@ -2838,7 +2996,7 @@
       <w:r>
         <w:t xml:space="preserve"> </w:t>
       </w:r>
-      <w:hyperlink r:id="rId56">
+      <w:hyperlink r:id="rId60">
         <w:r>
           <w:rPr>
             <w:rStyle w:val="Hyperlink"/>
@@ -2850,8 +3008,47 @@
         <w:t xml:space="preserve">.</w:t>
       </w:r>
     </w:p>
-    <w:bookmarkEnd w:id="57"/>
-    <w:bookmarkStart w:id="59" w:name="ref-ducanto_novel_2017"/>
+    <w:bookmarkEnd w:id="61"/>
+    <w:bookmarkStart w:id="63" w:name="ref-driver_bougie_2017"/>
+    <w:p>
+      <w:pPr>
+        <w:pStyle w:val="Bibliography"/>
+      </w:pPr>
+      <w:r>
+        <w:t xml:space="preserve">Driver, Brian, Kenneth Dodd, Lauren R. Klein, Ryan Buckley, Aaron Robinson, John W. McGill, Robert F. Reardon, and Matthew E. Prekker. 2017. “The Bougie and First-Pass Success in the Emergency Department.”</w:t>
+      </w:r>
+      <w:r>
+        <w:t xml:space="preserve"> </w:t>
+      </w:r>
+      <w:r>
+        <w:rPr>
+          <w:i/>
+        </w:rPr>
+        <w:t xml:space="preserve">Annals of Emergency Medicine</w:t>
+      </w:r>
+      <w:r>
+        <w:t xml:space="preserve"> </w:t>
+      </w:r>
+      <w:r>
+        <w:t xml:space="preserve">70 (4): 473–478.e1.</w:t>
+      </w:r>
+      <w:r>
+        <w:t xml:space="preserve"> </w:t>
+      </w:r>
+      <w:hyperlink r:id="rId62">
+        <w:r>
+          <w:rPr>
+            <w:rStyle w:val="Hyperlink"/>
+          </w:rPr>
+          <w:t xml:space="preserve">https://doi.org/10.1016/j.annemergmed.2017.04.033</w:t>
+        </w:r>
+      </w:hyperlink>
+      <w:r>
+        <w:t xml:space="preserve">.</w:t>
+      </w:r>
+    </w:p>
+    <w:bookmarkEnd w:id="63"/>
+    <w:bookmarkStart w:id="65" w:name="ref-ducanto_novel_2017"/>
     <w:p>
       <w:pPr>
         <w:pStyle w:val="Bibliography"/>
@@ -2877,7 +3074,7 @@
       <w:r>
         <w:t xml:space="preserve"> </w:t>
       </w:r>
-      <w:hyperlink r:id="rId58">
+      <w:hyperlink r:id="rId64">
         <w:r>
           <w:rPr>
             <w:rStyle w:val="Hyperlink"/>
@@ -2889,8 +3086,8 @@
         <w:t xml:space="preserve">.</w:t>
       </w:r>
     </w:p>
-    <w:bookmarkEnd w:id="59"/>
-    <w:bookmarkStart w:id="61" w:name="ref-kei_comparing_2017"/>
+    <w:bookmarkEnd w:id="65"/>
+    <w:bookmarkStart w:id="67" w:name="ref-kei_comparing_2017"/>
     <w:p>
       <w:pPr>
         <w:pStyle w:val="Bibliography"/>
@@ -2916,7 +3113,7 @@
       <w:r>
         <w:t xml:space="preserve"> </w:t>
       </w:r>
-      <w:hyperlink r:id="rId60">
+      <w:hyperlink r:id="rId66">
         <w:r>
           <w:rPr>
             <w:rStyle w:val="Hyperlink"/>
@@ -2928,8 +3125,47 @@
         <w:t xml:space="preserve">.</w:t>
       </w:r>
     </w:p>
-    <w:bookmarkEnd w:id="61"/>
-    <w:bookmarkStart w:id="62" w:name="ref-kornhall_intentional_2015"/>
+    <w:bookmarkEnd w:id="67"/>
+    <w:bookmarkStart w:id="69" w:name="ref-kingma_comparison_2017"/>
+    <w:p>
+      <w:pPr>
+        <w:pStyle w:val="Bibliography"/>
+      </w:pPr>
+      <w:r>
+        <w:t xml:space="preserve">Kingma, Kirsten, Ross Hofmeyr, Irene Suilan Zeng, Christin Coomarasamy, and Andrew Brainard. 2017. “Comparison of Four Methods of Endotracheal Tube Passage in Simulated Airways: There Is Room for Improved Techniques: Comparison of Four Methods of Endotracheal Tube Passage.”</w:t>
+      </w:r>
+      <w:r>
+        <w:t xml:space="preserve"> </w:t>
+      </w:r>
+      <w:r>
+        <w:rPr>
+          <w:i/>
+        </w:rPr>
+        <w:t xml:space="preserve">Emergency Medicine Australasia</w:t>
+      </w:r>
+      <w:r>
+        <w:t xml:space="preserve"> </w:t>
+      </w:r>
+      <w:r>
+        <w:t xml:space="preserve">29 (6): 650–57.</w:t>
+      </w:r>
+      <w:r>
+        <w:t xml:space="preserve"> </w:t>
+      </w:r>
+      <w:hyperlink r:id="rId68">
+        <w:r>
+          <w:rPr>
+            <w:rStyle w:val="Hyperlink"/>
+          </w:rPr>
+          <w:t xml:space="preserve">https://doi.org/10.1111/1742-6723.12874</w:t>
+        </w:r>
+      </w:hyperlink>
+      <w:r>
+        <w:t xml:space="preserve">.</w:t>
+      </w:r>
+    </w:p>
+    <w:bookmarkEnd w:id="69"/>
+    <w:bookmarkStart w:id="70" w:name="ref-kornhall_intentional_2015"/>
     <w:p>
       <w:pPr>
         <w:pStyle w:val="Bibliography"/>
@@ -2953,8 +3189,8 @@
         <w:t xml:space="preserve">43 (3): 412–14.</w:t>
       </w:r>
     </w:p>
-    <w:bookmarkEnd w:id="62"/>
-    <w:bookmarkStart w:id="64" w:name="ref-sakles_impact_2017"/>
+    <w:bookmarkEnd w:id="70"/>
+    <w:bookmarkStart w:id="72" w:name="ref-sakles_impact_2017"/>
     <w:p>
       <w:pPr>
         <w:pStyle w:val="Bibliography"/>
@@ -2980,7 +3216,7 @@
       <w:r>
         <w:t xml:space="preserve"> </w:t>
       </w:r>
-      <w:hyperlink r:id="rId63">
+      <w:hyperlink r:id="rId71">
         <w:r>
           <w:rPr>
             <w:rStyle w:val="Hyperlink"/>
@@ -2992,8 +3228,8 @@
         <w:t xml:space="preserve">.</w:t>
       </w:r>
     </w:p>
-    <w:bookmarkEnd w:id="64"/>
-    <w:bookmarkStart w:id="66" w:name="ref-simons_incidence_2007"/>
+    <w:bookmarkEnd w:id="72"/>
+    <w:bookmarkStart w:id="74" w:name="ref-simons_incidence_2007"/>
     <w:p>
       <w:pPr>
         <w:pStyle w:val="Bibliography"/>
@@ -3019,7 +3255,7 @@
       <w:r>
         <w:t xml:space="preserve"> </w:t>
       </w:r>
-      <w:hyperlink r:id="rId65">
+      <w:hyperlink r:id="rId73">
         <w:r>
           <w:rPr>
             <w:rStyle w:val="Hyperlink"/>
@@ -3031,8 +3267,8 @@
         <w:t xml:space="preserve">.</w:t>
       </w:r>
     </w:p>
-    <w:bookmarkEnd w:id="66"/>
-    <w:bookmarkStart w:id="68" w:name="ref-voss_how_2014"/>
+    <w:bookmarkEnd w:id="74"/>
+    <w:bookmarkStart w:id="76" w:name="ref-voss_how_2014"/>
     <w:p>
       <w:pPr>
         <w:pStyle w:val="Bibliography"/>
@@ -3055,7 +3291,7 @@
       <w:r>
         <w:t xml:space="preserve"> </w:t>
       </w:r>
-      <w:hyperlink r:id="rId67">
+      <w:hyperlink r:id="rId75">
         <w:r>
           <w:rPr>
             <w:rStyle w:val="Hyperlink"/>
@@ -3067,8 +3303,8 @@
         <w:t xml:space="preserve">.</w:t>
       </w:r>
     </w:p>
-    <w:bookmarkEnd w:id="68"/>
-    <w:bookmarkEnd w:id="69"/>
+    <w:bookmarkEnd w:id="76"/>
+    <w:bookmarkEnd w:id="77"/>
     <w:sectPr/>
   </w:body>
 </w:document>

</xml_diff>